<commit_message>
Add use cases to Report
</commit_message>
<xml_diff>
--- a/Report.docx
+++ b/Report.docx
@@ -788,330 +788,1416 @@
         </w:rPr>
         <w:t>.</w:t>
       </w:r>
+      <w:r>
+        <w:rPr>
+          <w:rtl/>
+        </w:rPr>
+        <w:br/>
+      </w:r>
+      <w:r>
+        <w:rPr>
+          <w:rFonts w:hint="cs"/>
+          <w:rtl/>
+        </w:rPr>
+        <w:t>מחלקת ה</w:t>
+      </w:r>
+      <w:r>
+        <w:t>Model</w:t>
+      </w:r>
+      <w:r>
+        <w:rPr>
+          <w:rFonts w:hint="cs"/>
+          <w:rtl/>
+        </w:rPr>
+        <w:t>(המממשת את ה</w:t>
+      </w:r>
+      <w:r>
+        <w:t>Design Pattern</w:t>
+      </w:r>
+      <w:r>
+        <w:rPr>
+          <w:rFonts w:hint="cs"/>
+          <w:rtl/>
+        </w:rPr>
+        <w:t xml:space="preserve"> מסוג </w:t>
+      </w:r>
+      <w:r>
+        <w:t>Facade</w:t>
+      </w:r>
+      <w:r>
+        <w:rPr>
+          <w:rFonts w:hint="cs"/>
+          <w:rtl/>
+        </w:rPr>
+        <w:t>), מעבירה את המידע אל מחלקת את ה</w:t>
+      </w:r>
+      <w:r>
+        <w:t>Charger</w:t>
+      </w:r>
+      <w:r>
+        <w:rPr>
+          <w:rFonts w:hint="cs"/>
+          <w:rtl/>
+        </w:rPr>
+        <w:t xml:space="preserve"> הרלוונטי</w:t>
+      </w:r>
+      <w:r>
+        <w:rPr>
+          <w:rFonts w:hint="eastAsia"/>
+          <w:rtl/>
+        </w:rPr>
+        <w:t>ת</w:t>
+      </w:r>
+      <w:r>
+        <w:rPr>
+          <w:rFonts w:hint="cs"/>
+          <w:rtl/>
+        </w:rPr>
+        <w:t xml:space="preserve"> ומחכה שתחזור תשובה, ברגע שחוזרת התשובה היא מחזירה את המידע חזרה ל</w:t>
+      </w:r>
+      <w:r>
+        <w:t>Controller</w:t>
+      </w:r>
+      <w:r>
+        <w:rPr>
+          <w:rFonts w:hint="cs"/>
+          <w:rtl/>
+        </w:rPr>
+        <w:t xml:space="preserve"> שמעביר זאת ל</w:t>
+      </w:r>
+      <w:r>
+        <w:t>View</w:t>
+      </w:r>
+      <w:r>
+        <w:rPr>
+          <w:rFonts w:hint="cs"/>
+          <w:rtl/>
+        </w:rPr>
+        <w:t xml:space="preserve"> המציג זאת למשתמש.</w:t>
+      </w:r>
+      <w:r>
+        <w:rPr>
+          <w:rtl/>
+        </w:rPr>
+        <w:br/>
+      </w:r>
+      <w:r>
+        <w:rPr>
+          <w:rtl/>
+        </w:rPr>
+        <w:br/>
+      </w:r>
+      <w:r>
+        <w:rPr>
+          <w:rFonts w:hint="cs"/>
+          <w:rtl/>
+        </w:rPr>
+        <w:t xml:space="preserve">הסיבה שבחרנו לא לממש את </w:t>
+      </w:r>
+      <w:r>
+        <w:rPr>
+          <w:b/>
+          <w:bCs/>
+        </w:rPr>
+        <w:t>Observer</w:t>
+      </w:r>
+      <w:r>
+        <w:t xml:space="preserve"> Design Pattern</w:t>
+      </w:r>
+      <w:r>
+        <w:rPr>
+          <w:rFonts w:hint="cs"/>
+          <w:rtl/>
+        </w:rPr>
+        <w:t xml:space="preserve"> היא מהסיבה שמימוש </w:t>
+      </w:r>
+      <w:r>
+        <w:t>Observer</w:t>
+      </w:r>
+      <w:r>
+        <w:rPr>
+          <w:rFonts w:hint="cs"/>
+          <w:rtl/>
+        </w:rPr>
+        <w:t xml:space="preserve"> בארכיטקטורת </w:t>
+      </w:r>
+      <w:r>
+        <w:rPr>
+          <w:rFonts w:hint="cs"/>
+        </w:rPr>
+        <w:t>MVC</w:t>
+      </w:r>
+      <w:r>
+        <w:rPr>
+          <w:rFonts w:hint="cs"/>
+          <w:rtl/>
+        </w:rPr>
+        <w:t xml:space="preserve"> פירושו </w:t>
+      </w:r>
+      <w:r>
+        <w:t xml:space="preserve">Data Binding </w:t>
+      </w:r>
+      <w:r>
+        <w:rPr>
+          <w:rFonts w:hint="cs"/>
+          <w:rtl/>
+        </w:rPr>
+        <w:t xml:space="preserve"> ישירות מה</w:t>
+      </w:r>
+      <w:r>
+        <w:t>Model</w:t>
+      </w:r>
+      <w:r>
+        <w:rPr>
+          <w:rFonts w:hint="cs"/>
+          <w:rtl/>
+        </w:rPr>
+        <w:t xml:space="preserve"> ל</w:t>
+      </w:r>
+      <w:r>
+        <w:t>View</w:t>
+      </w:r>
+      <w:r>
+        <w:rPr>
+          <w:rFonts w:hint="cs"/>
+          <w:rtl/>
+        </w:rPr>
+        <w:t>, למעשה, לדלג על ה</w:t>
+      </w:r>
+      <w:r>
+        <w:t>Controller</w:t>
+      </w:r>
+      <w:r>
+        <w:rPr>
+          <w:rFonts w:hint="cs"/>
+          <w:rtl/>
+        </w:rPr>
+        <w:t xml:space="preserve"> במידע החוזר מה</w:t>
+      </w:r>
+      <w:r>
+        <w:t>Charger</w:t>
+      </w:r>
+      <w:r>
+        <w:rPr>
+          <w:rFonts w:hint="cs"/>
+          <w:rtl/>
+        </w:rPr>
+        <w:t xml:space="preserve"> המתאים.</w:t>
+      </w:r>
+      <w:r>
+        <w:rPr>
+          <w:rtl/>
+        </w:rPr>
+        <w:br/>
+      </w:r>
+      <w:r>
+        <w:rPr>
+          <w:rFonts w:hint="cs"/>
+          <w:rtl/>
+        </w:rPr>
+        <w:t>בעבודתנו, ה</w:t>
+      </w:r>
+      <w:r>
+        <w:rPr>
+          <w:rFonts w:hint="cs"/>
+        </w:rPr>
+        <w:t>C</w:t>
+      </w:r>
+      <w:r>
+        <w:t>ontroller</w:t>
+      </w:r>
+      <w:r>
+        <w:rPr>
+          <w:rFonts w:hint="cs"/>
+          <w:rtl/>
+        </w:rPr>
+        <w:t xml:space="preserve"> משמש תפקיד עיקרי במערכת, הוא המשלב בין ה</w:t>
+      </w:r>
+      <w:r>
+        <w:t>View</w:t>
+      </w:r>
+      <w:r>
+        <w:rPr>
+          <w:rFonts w:hint="cs"/>
+          <w:rtl/>
+        </w:rPr>
+        <w:t xml:space="preserve"> ל</w:t>
+      </w:r>
+      <w:r>
+        <w:t>Model</w:t>
+      </w:r>
+      <w:r>
+        <w:rPr>
+          <w:rFonts w:hint="cs"/>
+          <w:rtl/>
+        </w:rPr>
+        <w:t xml:space="preserve">. </w:t>
+      </w:r>
+      <w:r>
+        <w:rPr>
+          <w:rtl/>
+        </w:rPr>
+        <w:br/>
+      </w:r>
+      <w:r>
+        <w:rPr>
+          <w:rFonts w:hint="cs"/>
+          <w:rtl/>
+        </w:rPr>
+        <w:t>לכן, לא נרצה לדלג עליו ב</w:t>
+      </w:r>
+      <w:r>
+        <w:t>Data Binding</w:t>
+      </w:r>
+      <w:r>
+        <w:rPr>
+          <w:rFonts w:hint="cs"/>
+          <w:rtl/>
+        </w:rPr>
+        <w:t xml:space="preserve"> מה</w:t>
+      </w:r>
+      <w:r>
+        <w:rPr>
+          <w:rFonts w:hint="cs"/>
+        </w:rPr>
+        <w:t>M</w:t>
+      </w:r>
+      <w:r>
+        <w:t>odel</w:t>
+      </w:r>
+      <w:r>
+        <w:rPr>
+          <w:rFonts w:hint="cs"/>
+          <w:rtl/>
+        </w:rPr>
+        <w:t xml:space="preserve"> ל</w:t>
+      </w:r>
+      <w:r>
+        <w:t>View</w:t>
+      </w:r>
+      <w:r>
+        <w:rPr>
+          <w:rFonts w:hint="cs"/>
+          <w:rtl/>
+        </w:rPr>
+        <w:t>.</w:t>
+      </w:r>
+      <w:r>
+        <w:rPr>
+          <w:rtl/>
+        </w:rPr>
+        <w:br/>
+      </w:r>
+      <w:r>
+        <w:rPr>
+          <w:rFonts w:hint="cs"/>
+          <w:rtl/>
+        </w:rPr>
+        <w:t xml:space="preserve">מהסיבה הזאת החלטנו לא לממש את </w:t>
+      </w:r>
+      <w:r>
+        <w:t>Observer Design Pattern</w:t>
+      </w:r>
+      <w:r>
+        <w:rPr>
+          <w:rFonts w:hint="cs"/>
+          <w:rtl/>
+        </w:rPr>
+        <w:t>.</w:t>
+      </w:r>
+      <w:r>
+        <w:rPr>
+          <w:rtl/>
+        </w:rPr>
+        <w:br/>
+      </w:r>
+    </w:p>
+    <w:p>
+      <w:pPr>
+        <w:bidi/>
+        <w:rPr>
+          <w:rtl/>
+        </w:rPr>
+      </w:pPr>
+    </w:p>
+    <w:p>
+      <w:pPr>
+        <w:bidi/>
+        <w:rPr>
+          <w:rtl/>
+        </w:rPr>
+      </w:pPr>
+    </w:p>
+    <w:p>
+      <w:pPr>
+        <w:jc w:val="center"/>
+        <w:rPr>
+          <w:b/>
+          <w:bCs/>
+          <w:u w:val="single"/>
+          <w:rtl/>
+        </w:rPr>
+      </w:pPr>
+      <w:r>
+        <w:rPr>
+          <w:b/>
+          <w:bCs/>
+          <w:u w:val="single"/>
+        </w:rPr>
+        <w:lastRenderedPageBreak/>
+        <w:t>Use Cases</w:t>
+      </w:r>
+    </w:p>
+    <w:p>
+      <w:pPr>
+        <w:pStyle w:val="ListParagraph"/>
+        <w:numPr>
+          <w:ilvl w:val="0"/>
+          <w:numId w:val="2"/>
+        </w:numPr>
+        <w:bidi/>
+        <w:rPr>
+          <w:rFonts w:ascii="Arial" w:hAnsi="Arial" w:cs="Arial"/>
+          <w:sz w:val="23"/>
+          <w:szCs w:val="23"/>
+        </w:rPr>
+      </w:pPr>
+      <w:r>
+        <w:rPr>
+          <w:rFonts w:ascii="Arial" w:hAnsi="Arial" w:cs="Arial"/>
+          <w:sz w:val="23"/>
+          <w:szCs w:val="23"/>
+          <w:u w:val="single"/>
+          <w:rtl/>
+        </w:rPr>
+        <w:t>שם:</w:t>
+      </w:r>
+      <w:r>
+        <w:rPr>
+          <w:rFonts w:ascii="Arial" w:hAnsi="Arial" w:cs="Arial"/>
+          <w:sz w:val="23"/>
+          <w:szCs w:val="23"/>
+          <w:rtl/>
+        </w:rPr>
+        <w:t xml:space="preserve"> יצירת סילבוס.</w:t>
+      </w:r>
+    </w:p>
+    <w:p>
+      <w:pPr>
+        <w:pStyle w:val="ListParagraph"/>
+        <w:bidi/>
+        <w:ind w:left="360"/>
+        <w:rPr>
+          <w:rFonts w:ascii="Arial" w:hAnsi="Arial" w:cs="Arial"/>
+          <w:sz w:val="23"/>
+          <w:szCs w:val="23"/>
+          <w:rtl/>
+        </w:rPr>
+      </w:pPr>
+      <w:r>
+        <w:rPr>
+          <w:rFonts w:ascii="Arial" w:hAnsi="Arial" w:cs="Arial"/>
+          <w:sz w:val="23"/>
+          <w:szCs w:val="23"/>
+          <w:u w:val="single"/>
+          <w:rtl/>
+        </w:rPr>
+        <w:t>משתתפים:</w:t>
+      </w:r>
+      <w:r>
+        <w:rPr>
+          <w:rFonts w:ascii="Arial" w:hAnsi="Arial" w:cs="Arial"/>
+          <w:sz w:val="23"/>
+          <w:szCs w:val="23"/>
+          <w:rtl/>
+        </w:rPr>
+        <w:t xml:space="preserve"> מנהל הקורס.</w:t>
+      </w:r>
+    </w:p>
+    <w:p>
+      <w:pPr>
+        <w:pStyle w:val="ListParagraph"/>
+        <w:bidi/>
+        <w:ind w:left="360"/>
+        <w:rPr>
+          <w:rFonts w:ascii="Arial" w:hAnsi="Arial" w:cs="Arial"/>
+          <w:sz w:val="23"/>
+          <w:szCs w:val="23"/>
+          <w:rtl/>
+        </w:rPr>
+      </w:pPr>
+      <w:r>
+        <w:rPr>
+          <w:rFonts w:ascii="Arial" w:hAnsi="Arial" w:cs="Arial"/>
+          <w:sz w:val="23"/>
+          <w:szCs w:val="23"/>
+          <w:u w:val="single"/>
+          <w:rtl/>
+        </w:rPr>
+        <w:t>תנאי מקדים:</w:t>
+      </w:r>
+      <w:r>
+        <w:rPr>
+          <w:rFonts w:ascii="Arial" w:hAnsi="Arial" w:cs="Arial"/>
+          <w:sz w:val="23"/>
+          <w:szCs w:val="23"/>
+          <w:rtl/>
+        </w:rPr>
+        <w:t xml:space="preserve"> קיים קורס ללא סילבוס.</w:t>
+      </w:r>
+    </w:p>
+    <w:p>
+      <w:pPr>
+        <w:pStyle w:val="ListParagraph"/>
+        <w:bidi/>
+        <w:ind w:left="360"/>
+        <w:rPr>
+          <w:rFonts w:ascii="Arial" w:hAnsi="Arial" w:cs="Arial"/>
+          <w:sz w:val="23"/>
+          <w:szCs w:val="23"/>
+          <w:rtl/>
+        </w:rPr>
+      </w:pPr>
+      <w:r>
+        <w:rPr>
+          <w:rFonts w:ascii="Arial" w:hAnsi="Arial" w:cs="Arial"/>
+          <w:sz w:val="23"/>
+          <w:szCs w:val="23"/>
+          <w:u w:val="single"/>
+          <w:rtl/>
+        </w:rPr>
+        <w:t>תנאי סיום:</w:t>
+      </w:r>
+      <w:r>
+        <w:rPr>
+          <w:rFonts w:ascii="Arial" w:hAnsi="Arial" w:cs="Arial"/>
+          <w:sz w:val="23"/>
+          <w:szCs w:val="23"/>
+          <w:rtl/>
+        </w:rPr>
+        <w:t xml:space="preserve"> נוצר מופע של סילבוס לקורס והוא משויך לקורס.</w:t>
+      </w:r>
+    </w:p>
+    <w:p>
+      <w:pPr>
+        <w:pStyle w:val="ListParagraph"/>
+        <w:bidi/>
+        <w:ind w:left="360"/>
+        <w:rPr>
+          <w:rFonts w:ascii="Arial" w:hAnsi="Arial" w:cs="Arial"/>
+          <w:sz w:val="23"/>
+          <w:szCs w:val="23"/>
+          <w:rtl/>
+        </w:rPr>
+      </w:pPr>
+      <w:r>
+        <w:rPr>
+          <w:rFonts w:ascii="Arial" w:hAnsi="Arial" w:cs="Arial"/>
+          <w:sz w:val="23"/>
+          <w:szCs w:val="23"/>
+          <w:u w:val="single"/>
+          <w:rtl/>
+        </w:rPr>
+        <w:t>תרשים זרימה:</w:t>
+      </w:r>
+    </w:p>
+    <w:p>
+      <w:pPr>
+        <w:pStyle w:val="ListParagraph"/>
+        <w:numPr>
+          <w:ilvl w:val="0"/>
+          <w:numId w:val="3"/>
+        </w:numPr>
+        <w:bidi/>
+        <w:rPr>
+          <w:rFonts w:ascii="Arial" w:hAnsi="Arial" w:cs="Arial"/>
+          <w:sz w:val="23"/>
+          <w:szCs w:val="23"/>
+        </w:rPr>
+      </w:pPr>
+      <w:r>
+        <w:rPr>
+          <w:rFonts w:ascii="Arial" w:hAnsi="Arial" w:cs="Arial"/>
+          <w:sz w:val="23"/>
+          <w:szCs w:val="23"/>
+          <w:rtl/>
+        </w:rPr>
+        <w:t>מנהל הקורס מתחבר למערכת.</w:t>
+      </w:r>
+    </w:p>
+    <w:p>
+      <w:pPr>
+        <w:pStyle w:val="ListParagraph"/>
+        <w:numPr>
+          <w:ilvl w:val="0"/>
+          <w:numId w:val="3"/>
+        </w:numPr>
+        <w:bidi/>
+        <w:rPr>
+          <w:rFonts w:ascii="Arial" w:hAnsi="Arial" w:cs="Arial"/>
+          <w:sz w:val="23"/>
+          <w:szCs w:val="23"/>
+        </w:rPr>
+      </w:pPr>
+      <w:r>
+        <w:rPr>
+          <w:rFonts w:ascii="Arial" w:hAnsi="Arial" w:cs="Arial"/>
+          <w:sz w:val="23"/>
+          <w:szCs w:val="23"/>
+          <w:rtl/>
+        </w:rPr>
+        <w:t>מנהל הקור</w:t>
+      </w:r>
       <w:bookmarkStart w:id="0" w:name="_GoBack"/>
       <w:bookmarkEnd w:id="0"/>
       <w:r>
         <w:rPr>
+          <w:rFonts w:ascii="Arial" w:hAnsi="Arial" w:cs="Arial"/>
+          <w:sz w:val="23"/>
+          <w:szCs w:val="23"/>
+          <w:rtl/>
+        </w:rPr>
+        <w:t>ס מחפש את הקורס.</w:t>
+      </w:r>
+    </w:p>
+    <w:p>
+      <w:pPr>
+        <w:pStyle w:val="ListParagraph"/>
+        <w:numPr>
+          <w:ilvl w:val="0"/>
+          <w:numId w:val="3"/>
+        </w:numPr>
+        <w:bidi/>
+        <w:rPr>
+          <w:rFonts w:ascii="Arial" w:hAnsi="Arial" w:cs="Arial"/>
+          <w:sz w:val="23"/>
+          <w:szCs w:val="23"/>
+        </w:rPr>
+      </w:pPr>
+      <w:r>
+        <w:rPr>
+          <w:rFonts w:ascii="Arial" w:hAnsi="Arial" w:cs="Arial"/>
+          <w:sz w:val="23"/>
+          <w:szCs w:val="23"/>
+          <w:rtl/>
+        </w:rPr>
+        <w:t>מנהל הקורס יוצר סילבוס חדש.</w:t>
+      </w:r>
+    </w:p>
+    <w:p>
+      <w:pPr>
+        <w:pStyle w:val="ListParagraph"/>
+        <w:numPr>
+          <w:ilvl w:val="0"/>
+          <w:numId w:val="3"/>
+        </w:numPr>
+        <w:bidi/>
+        <w:rPr>
+          <w:rFonts w:ascii="Arial" w:hAnsi="Arial" w:cs="Arial"/>
+          <w:sz w:val="23"/>
+          <w:szCs w:val="23"/>
+        </w:rPr>
+      </w:pPr>
+      <w:r>
+        <w:rPr>
+          <w:rFonts w:ascii="Arial" w:hAnsi="Arial" w:cs="Arial"/>
+          <w:sz w:val="23"/>
+          <w:szCs w:val="23"/>
+          <w:rtl/>
+        </w:rPr>
+        <w:t>המערכת שומרת את הסילבוס בבסיס נתונים כשהוא משויך לקורס.</w:t>
+      </w:r>
+    </w:p>
+    <w:p>
+      <w:pPr>
+        <w:pStyle w:val="ListParagraph"/>
+        <w:numPr>
+          <w:ilvl w:val="0"/>
+          <w:numId w:val="2"/>
+        </w:numPr>
+        <w:bidi/>
+        <w:rPr>
+          <w:rFonts w:ascii="Arial" w:hAnsi="Arial" w:cs="Arial"/>
+          <w:sz w:val="23"/>
+          <w:szCs w:val="23"/>
+        </w:rPr>
+      </w:pPr>
+      <w:r>
+        <w:rPr>
+          <w:rFonts w:ascii="Arial" w:hAnsi="Arial" w:cs="Arial"/>
+          <w:sz w:val="23"/>
+          <w:szCs w:val="23"/>
+          <w:u w:val="single"/>
+          <w:rtl/>
+        </w:rPr>
+        <w:t>שם:</w:t>
+      </w:r>
+      <w:r>
+        <w:rPr>
+          <w:rFonts w:ascii="Arial" w:hAnsi="Arial" w:cs="Arial"/>
+          <w:sz w:val="23"/>
+          <w:szCs w:val="23"/>
+          <w:rtl/>
+        </w:rPr>
+        <w:t xml:space="preserve"> כתיבת שאלות.</w:t>
+      </w:r>
+    </w:p>
+    <w:p>
+      <w:pPr>
+        <w:pStyle w:val="ListParagraph"/>
+        <w:bidi/>
+        <w:ind w:left="360"/>
+        <w:rPr>
+          <w:rFonts w:ascii="Arial" w:hAnsi="Arial" w:cs="Arial"/>
+          <w:sz w:val="23"/>
+          <w:szCs w:val="23"/>
+          <w:rtl/>
+        </w:rPr>
+      </w:pPr>
+      <w:r>
+        <w:rPr>
+          <w:rFonts w:ascii="Arial" w:hAnsi="Arial" w:cs="Arial"/>
+          <w:sz w:val="23"/>
+          <w:szCs w:val="23"/>
+          <w:u w:val="single"/>
+          <w:rtl/>
+        </w:rPr>
+        <w:t>משתתפים:</w:t>
+      </w:r>
+      <w:r>
+        <w:rPr>
+          <w:rFonts w:ascii="Arial" w:hAnsi="Arial" w:cs="Arial"/>
+          <w:sz w:val="23"/>
+          <w:szCs w:val="23"/>
+          <w:rtl/>
+        </w:rPr>
+        <w:t xml:space="preserve">  משתמש ששייך לצוות הקורס.</w:t>
+      </w:r>
+    </w:p>
+    <w:p>
+      <w:pPr>
+        <w:pStyle w:val="ListParagraph"/>
+        <w:bidi/>
+        <w:ind w:left="360"/>
+        <w:rPr>
+          <w:rFonts w:ascii="Arial" w:hAnsi="Arial" w:cs="Arial"/>
+          <w:sz w:val="23"/>
+          <w:szCs w:val="23"/>
+          <w:rtl/>
+        </w:rPr>
+      </w:pPr>
+      <w:r>
+        <w:rPr>
+          <w:rFonts w:ascii="Arial" w:hAnsi="Arial" w:cs="Arial"/>
+          <w:sz w:val="23"/>
+          <w:szCs w:val="23"/>
+          <w:u w:val="single"/>
+          <w:rtl/>
+        </w:rPr>
+        <w:t>תנאי מקדים:</w:t>
+      </w:r>
+      <w:r>
+        <w:rPr>
+          <w:rFonts w:ascii="Arial" w:hAnsi="Arial" w:cs="Arial"/>
+          <w:sz w:val="23"/>
+          <w:szCs w:val="23"/>
+          <w:rtl/>
+        </w:rPr>
+        <w:t xml:space="preserve"> קיים מאגר שאלות.</w:t>
+      </w:r>
+    </w:p>
+    <w:p>
+      <w:pPr>
+        <w:pStyle w:val="ListParagraph"/>
+        <w:bidi/>
+        <w:ind w:left="360"/>
+        <w:rPr>
+          <w:rFonts w:ascii="Arial" w:hAnsi="Arial" w:cs="Arial"/>
+          <w:sz w:val="23"/>
+          <w:szCs w:val="23"/>
+          <w:rtl/>
+        </w:rPr>
+      </w:pPr>
+      <w:r>
+        <w:rPr>
+          <w:rFonts w:ascii="Arial" w:hAnsi="Arial" w:cs="Arial"/>
+          <w:sz w:val="23"/>
+          <w:szCs w:val="23"/>
+          <w:u w:val="single"/>
+          <w:rtl/>
+        </w:rPr>
+        <w:t>תנאי סיום:</w:t>
+      </w:r>
+      <w:r>
+        <w:rPr>
+          <w:rFonts w:ascii="Arial" w:hAnsi="Arial" w:cs="Arial"/>
+          <w:sz w:val="23"/>
+          <w:szCs w:val="23"/>
+          <w:rtl/>
+        </w:rPr>
+        <w:t xml:space="preserve"> נוצר מופע חדש של שאלה והוא משויך למאגר שאלות.</w:t>
+      </w:r>
+    </w:p>
+    <w:p>
+      <w:pPr>
+        <w:pStyle w:val="ListParagraph"/>
+        <w:bidi/>
+        <w:ind w:left="360"/>
+        <w:rPr>
+          <w:rFonts w:ascii="Arial" w:hAnsi="Arial" w:cs="Arial"/>
+          <w:sz w:val="23"/>
+          <w:szCs w:val="23"/>
+          <w:u w:val="single"/>
+          <w:rtl/>
+        </w:rPr>
+      </w:pPr>
+      <w:r>
+        <w:rPr>
+          <w:rFonts w:ascii="Arial" w:hAnsi="Arial" w:cs="Arial"/>
+          <w:sz w:val="23"/>
+          <w:szCs w:val="23"/>
+          <w:u w:val="single"/>
+          <w:rtl/>
+        </w:rPr>
+        <w:t>תרשים זרימה:</w:t>
+      </w:r>
+    </w:p>
+    <w:p>
+      <w:pPr>
+        <w:pStyle w:val="ListParagraph"/>
+        <w:numPr>
+          <w:ilvl w:val="0"/>
+          <w:numId w:val="4"/>
+        </w:numPr>
+        <w:bidi/>
+        <w:rPr>
+          <w:rFonts w:ascii="Arial" w:hAnsi="Arial" w:cs="Arial"/>
+          <w:sz w:val="23"/>
+          <w:szCs w:val="23"/>
+        </w:rPr>
+      </w:pPr>
+      <w:r>
+        <w:rPr>
+          <w:rFonts w:ascii="Arial" w:hAnsi="Arial" w:cs="Arial"/>
+          <w:sz w:val="23"/>
+          <w:szCs w:val="23"/>
+          <w:rtl/>
+        </w:rPr>
+        <w:t>משתמש ששייך לצוות הקורס מתחבר למערכת.</w:t>
+      </w:r>
+    </w:p>
+    <w:p>
+      <w:pPr>
+        <w:pStyle w:val="ListParagraph"/>
+        <w:numPr>
+          <w:ilvl w:val="0"/>
+          <w:numId w:val="4"/>
+        </w:numPr>
+        <w:bidi/>
+        <w:rPr>
+          <w:rFonts w:ascii="Arial" w:hAnsi="Arial" w:cs="Arial"/>
+          <w:sz w:val="23"/>
+          <w:szCs w:val="23"/>
+        </w:rPr>
+      </w:pPr>
+      <w:r>
+        <w:rPr>
+          <w:rFonts w:ascii="Arial" w:hAnsi="Arial" w:cs="Arial"/>
+          <w:sz w:val="23"/>
+          <w:szCs w:val="23"/>
+          <w:rtl/>
+        </w:rPr>
+        <w:t>משתמש ששייך לצוות הקורס מחפש את מאגר השאלות לקורס.</w:t>
+      </w:r>
+    </w:p>
+    <w:p>
+      <w:pPr>
+        <w:pStyle w:val="ListParagraph"/>
+        <w:numPr>
+          <w:ilvl w:val="0"/>
+          <w:numId w:val="4"/>
+        </w:numPr>
+        <w:bidi/>
+        <w:rPr>
+          <w:rFonts w:ascii="Arial" w:hAnsi="Arial" w:cs="Arial"/>
+          <w:sz w:val="23"/>
+          <w:szCs w:val="23"/>
+        </w:rPr>
+      </w:pPr>
+      <w:r>
+        <w:rPr>
+          <w:rFonts w:ascii="Arial" w:hAnsi="Arial" w:cs="Arial"/>
+          <w:sz w:val="23"/>
+          <w:szCs w:val="23"/>
+          <w:rtl/>
+        </w:rPr>
+        <w:t>משתמש ששייך לצוות הקורס כותב שאלה חדשה.</w:t>
+      </w:r>
+    </w:p>
+    <w:p>
+      <w:pPr>
+        <w:pStyle w:val="ListParagraph"/>
+        <w:numPr>
+          <w:ilvl w:val="0"/>
+          <w:numId w:val="4"/>
+        </w:numPr>
+        <w:bidi/>
+        <w:rPr>
+          <w:rFonts w:ascii="Arial" w:hAnsi="Arial" w:cs="Arial"/>
+          <w:sz w:val="23"/>
+          <w:szCs w:val="23"/>
+        </w:rPr>
+      </w:pPr>
+      <w:r>
+        <w:rPr>
+          <w:rFonts w:ascii="Arial" w:hAnsi="Arial" w:cs="Arial"/>
+          <w:sz w:val="23"/>
+          <w:szCs w:val="23"/>
+          <w:rtl/>
+        </w:rPr>
+        <w:t>המערכת שומרת את השאלה בבסיס הנתונים במאגר השאלות הרלוונטי.</w:t>
+      </w:r>
+    </w:p>
+    <w:p>
+      <w:pPr>
+        <w:pStyle w:val="ListParagraph"/>
+        <w:bidi/>
+        <w:rPr>
+          <w:rFonts w:ascii="Arial" w:hAnsi="Arial" w:cs="Arial"/>
+          <w:sz w:val="23"/>
+          <w:szCs w:val="23"/>
+        </w:rPr>
+      </w:pPr>
+      <w:r>
+        <w:rPr>
+          <w:rFonts w:ascii="Arial" w:hAnsi="Arial" w:cs="Arial"/>
+          <w:sz w:val="23"/>
+          <w:szCs w:val="23"/>
           <w:rtl/>
         </w:rPr>
         <w:br/>
       </w:r>
       <w:r>
         <w:rPr>
-          <w:rFonts w:hint="cs"/>
-          <w:rtl/>
-        </w:rPr>
-        <w:t>מחלקת ה</w:t>
-      </w:r>
-      <w:r>
-        <w:t>Model</w:t>
-      </w:r>
-      <w:r>
-        <w:rPr>
-          <w:rFonts w:hint="cs"/>
-          <w:rtl/>
-        </w:rPr>
-        <w:t>(המממשת את ה</w:t>
-      </w:r>
-      <w:r>
-        <w:t>Design Pattern</w:t>
-      </w:r>
-      <w:r>
-        <w:rPr>
-          <w:rFonts w:hint="cs"/>
-          <w:rtl/>
-        </w:rPr>
-        <w:t xml:space="preserve"> מסוג </w:t>
-      </w:r>
-      <w:r>
-        <w:t>Facade</w:t>
-      </w:r>
-      <w:r>
-        <w:rPr>
-          <w:rFonts w:hint="cs"/>
-          <w:rtl/>
-        </w:rPr>
-        <w:t>), מעבירה את המידע אל מחלקת את ה</w:t>
-      </w:r>
-      <w:r>
-        <w:t>Charger</w:t>
-      </w:r>
-      <w:r>
-        <w:rPr>
-          <w:rFonts w:hint="cs"/>
-          <w:rtl/>
-        </w:rPr>
-        <w:t xml:space="preserve"> הרלוונטי</w:t>
-      </w:r>
-      <w:r>
-        <w:rPr>
-          <w:rFonts w:hint="eastAsia"/>
-          <w:rtl/>
-        </w:rPr>
-        <w:t>ת</w:t>
-      </w:r>
-      <w:r>
-        <w:rPr>
-          <w:rFonts w:hint="cs"/>
-          <w:rtl/>
-        </w:rPr>
-        <w:t xml:space="preserve"> ומחכה שתחזור תשובה, ברגע שחוזרת התשובה היא מחזירה את המידע חזרה ל</w:t>
-      </w:r>
-      <w:r>
-        <w:t>Controller</w:t>
-      </w:r>
-      <w:r>
-        <w:rPr>
-          <w:rFonts w:hint="cs"/>
-          <w:rtl/>
-        </w:rPr>
-        <w:t xml:space="preserve"> שמעביר זאת ל</w:t>
-      </w:r>
-      <w:r>
-        <w:t>View</w:t>
-      </w:r>
-      <w:r>
-        <w:rPr>
-          <w:rFonts w:hint="cs"/>
-          <w:rtl/>
-        </w:rPr>
-        <w:t xml:space="preserve"> המציג זאת למשתמש.</w:t>
-      </w:r>
-      <w:r>
-        <w:rPr>
+          <w:rFonts w:ascii="Arial" w:hAnsi="Arial" w:cs="Arial"/>
+          <w:sz w:val="23"/>
+          <w:szCs w:val="23"/>
           <w:rtl/>
         </w:rPr>
         <w:br/>
       </w:r>
-      <w:r>
-        <w:rPr>
+    </w:p>
+    <w:p>
+      <w:pPr>
+        <w:pStyle w:val="ListParagraph"/>
+        <w:numPr>
+          <w:ilvl w:val="0"/>
+          <w:numId w:val="2"/>
+        </w:numPr>
+        <w:bidi/>
+        <w:rPr>
+          <w:rFonts w:ascii="Arial" w:hAnsi="Arial" w:cs="Arial"/>
+          <w:sz w:val="23"/>
+          <w:szCs w:val="23"/>
+        </w:rPr>
+      </w:pPr>
+      <w:r>
+        <w:rPr>
+          <w:rFonts w:ascii="Arial" w:hAnsi="Arial" w:cs="Arial"/>
+          <w:sz w:val="23"/>
+          <w:szCs w:val="23"/>
+          <w:u w:val="single"/>
+          <w:rtl/>
+        </w:rPr>
+        <w:t>שם:</w:t>
+      </w:r>
+      <w:r>
+        <w:rPr>
+          <w:rFonts w:ascii="Arial" w:hAnsi="Arial" w:cs="Arial"/>
+          <w:sz w:val="23"/>
+          <w:szCs w:val="23"/>
+          <w:rtl/>
+        </w:rPr>
+        <w:t xml:space="preserve"> כתיבת הערה.</w:t>
+      </w:r>
+    </w:p>
+    <w:p>
+      <w:pPr>
+        <w:pStyle w:val="ListParagraph"/>
+        <w:bidi/>
+        <w:ind w:left="360"/>
+        <w:rPr>
+          <w:rFonts w:ascii="Arial" w:hAnsi="Arial" w:cs="Arial"/>
+          <w:sz w:val="23"/>
+          <w:szCs w:val="23"/>
+          <w:rtl/>
+        </w:rPr>
+      </w:pPr>
+      <w:r>
+        <w:rPr>
+          <w:rFonts w:ascii="Arial" w:hAnsi="Arial" w:cs="Arial"/>
+          <w:sz w:val="23"/>
+          <w:szCs w:val="23"/>
+          <w:u w:val="single"/>
+          <w:rtl/>
+        </w:rPr>
+        <w:t>משתתפים:</w:t>
+      </w:r>
+      <w:r>
+        <w:rPr>
+          <w:rFonts w:ascii="Arial" w:hAnsi="Arial" w:cs="Arial"/>
+          <w:sz w:val="23"/>
+          <w:szCs w:val="23"/>
+          <w:rtl/>
+        </w:rPr>
+        <w:t xml:space="preserve">  משתמש ששייך לצוות הקורס.</w:t>
+      </w:r>
+    </w:p>
+    <w:p>
+      <w:pPr>
+        <w:pStyle w:val="ListParagraph"/>
+        <w:bidi/>
+        <w:ind w:left="360"/>
+        <w:rPr>
+          <w:rFonts w:ascii="Arial" w:hAnsi="Arial" w:cs="Arial"/>
+          <w:sz w:val="23"/>
+          <w:szCs w:val="23"/>
+          <w:rtl/>
+        </w:rPr>
+      </w:pPr>
+      <w:r>
+        <w:rPr>
+          <w:rFonts w:ascii="Arial" w:hAnsi="Arial" w:cs="Arial"/>
+          <w:sz w:val="23"/>
+          <w:szCs w:val="23"/>
+          <w:u w:val="single"/>
+          <w:rtl/>
+        </w:rPr>
+        <w:t>תנאי מקדים:</w:t>
+      </w:r>
+      <w:r>
+        <w:rPr>
+          <w:rFonts w:ascii="Arial" w:hAnsi="Arial" w:cs="Arial"/>
+          <w:sz w:val="23"/>
+          <w:szCs w:val="23"/>
+          <w:rtl/>
+        </w:rPr>
+        <w:t xml:space="preserve"> קיים מאגר שאלות ושאלה אחת לפחות.</w:t>
+      </w:r>
+    </w:p>
+    <w:p>
+      <w:pPr>
+        <w:pStyle w:val="ListParagraph"/>
+        <w:bidi/>
+        <w:ind w:left="360"/>
+        <w:rPr>
+          <w:rFonts w:ascii="Arial" w:hAnsi="Arial" w:cs="Arial"/>
+          <w:sz w:val="23"/>
+          <w:szCs w:val="23"/>
+          <w:rtl/>
+        </w:rPr>
+      </w:pPr>
+      <w:r>
+        <w:rPr>
+          <w:rFonts w:ascii="Arial" w:hAnsi="Arial" w:cs="Arial"/>
+          <w:sz w:val="23"/>
+          <w:szCs w:val="23"/>
+          <w:u w:val="single"/>
+          <w:rtl/>
+        </w:rPr>
+        <w:t>תנאי סיום:</w:t>
+      </w:r>
+      <w:r>
+        <w:rPr>
+          <w:rFonts w:ascii="Arial" w:hAnsi="Arial" w:cs="Arial"/>
+          <w:sz w:val="23"/>
+          <w:szCs w:val="23"/>
+          <w:rtl/>
+        </w:rPr>
+        <w:t xml:space="preserve"> נוצר מופע חדש של הערה והוא משויך לשאלה ספציפית ממאגר השאלות הנבחר.</w:t>
+      </w:r>
+    </w:p>
+    <w:p>
+      <w:pPr>
+        <w:pStyle w:val="ListParagraph"/>
+        <w:bidi/>
+        <w:ind w:left="360"/>
+        <w:rPr>
+          <w:rFonts w:ascii="Arial" w:hAnsi="Arial" w:cs="Arial"/>
+          <w:sz w:val="23"/>
+          <w:szCs w:val="23"/>
+          <w:u w:val="single"/>
+          <w:rtl/>
+        </w:rPr>
+      </w:pPr>
+      <w:r>
+        <w:rPr>
+          <w:rFonts w:ascii="Arial" w:hAnsi="Arial" w:cs="Arial"/>
+          <w:sz w:val="23"/>
+          <w:szCs w:val="23"/>
+          <w:u w:val="single"/>
+          <w:rtl/>
+        </w:rPr>
+        <w:t>תרשים זרימה:</w:t>
+      </w:r>
+    </w:p>
+    <w:p>
+      <w:pPr>
+        <w:pStyle w:val="ListParagraph"/>
+        <w:numPr>
+          <w:ilvl w:val="0"/>
+          <w:numId w:val="5"/>
+        </w:numPr>
+        <w:bidi/>
+        <w:rPr>
+          <w:rFonts w:ascii="Arial" w:hAnsi="Arial" w:cs="Arial"/>
+          <w:sz w:val="23"/>
+          <w:szCs w:val="23"/>
+        </w:rPr>
+      </w:pPr>
+      <w:r>
+        <w:rPr>
+          <w:rFonts w:ascii="Arial" w:hAnsi="Arial" w:cs="Arial"/>
+          <w:sz w:val="23"/>
+          <w:szCs w:val="23"/>
+          <w:rtl/>
+        </w:rPr>
+        <w:t>משתמש ששייך לצוות הקורס מתחבר למערכת.</w:t>
+      </w:r>
+    </w:p>
+    <w:p>
+      <w:pPr>
+        <w:pStyle w:val="ListParagraph"/>
+        <w:numPr>
+          <w:ilvl w:val="0"/>
+          <w:numId w:val="5"/>
+        </w:numPr>
+        <w:bidi/>
+        <w:rPr>
+          <w:rFonts w:ascii="Arial" w:hAnsi="Arial" w:cs="Arial"/>
+          <w:sz w:val="23"/>
+          <w:szCs w:val="23"/>
+        </w:rPr>
+      </w:pPr>
+      <w:r>
+        <w:rPr>
+          <w:rFonts w:ascii="Arial" w:hAnsi="Arial" w:cs="Arial"/>
+          <w:sz w:val="23"/>
+          <w:szCs w:val="23"/>
+          <w:rtl/>
+        </w:rPr>
+        <w:t>משתמש ששייך לצוות הקורס מחפש את מאגר השאלות לקורס.</w:t>
+      </w:r>
+    </w:p>
+    <w:p>
+      <w:pPr>
+        <w:pStyle w:val="ListParagraph"/>
+        <w:numPr>
+          <w:ilvl w:val="0"/>
+          <w:numId w:val="5"/>
+        </w:numPr>
+        <w:bidi/>
+        <w:rPr>
+          <w:rFonts w:ascii="Arial" w:hAnsi="Arial" w:cs="Arial"/>
+          <w:sz w:val="23"/>
+          <w:szCs w:val="23"/>
+        </w:rPr>
+      </w:pPr>
+      <w:r>
+        <w:rPr>
+          <w:rFonts w:ascii="Arial" w:hAnsi="Arial" w:cs="Arial"/>
+          <w:sz w:val="23"/>
+          <w:szCs w:val="23"/>
+          <w:rtl/>
+        </w:rPr>
+        <w:t>משתמש ששייך לצוות הקורס מחפש את השאלה לה הוא ירצה לכתוב הערה.</w:t>
+      </w:r>
+    </w:p>
+    <w:p>
+      <w:pPr>
+        <w:pStyle w:val="ListParagraph"/>
+        <w:numPr>
+          <w:ilvl w:val="0"/>
+          <w:numId w:val="5"/>
+        </w:numPr>
+        <w:bidi/>
+        <w:rPr>
+          <w:rFonts w:ascii="Arial" w:hAnsi="Arial" w:cs="Arial"/>
+          <w:sz w:val="23"/>
+          <w:szCs w:val="23"/>
+        </w:rPr>
+      </w:pPr>
+      <w:r>
+        <w:rPr>
+          <w:rFonts w:ascii="Arial" w:hAnsi="Arial" w:cs="Arial"/>
+          <w:sz w:val="23"/>
+          <w:szCs w:val="23"/>
+          <w:rtl/>
+        </w:rPr>
+        <w:t>משתמש ששייך לצוות הקורס כותב הערה חדשה.</w:t>
+      </w:r>
+    </w:p>
+    <w:p>
+      <w:pPr>
+        <w:pStyle w:val="ListParagraph"/>
+        <w:numPr>
+          <w:ilvl w:val="0"/>
+          <w:numId w:val="5"/>
+        </w:numPr>
+        <w:bidi/>
+        <w:rPr>
+          <w:rFonts w:ascii="Arial" w:hAnsi="Arial" w:cs="Arial"/>
+          <w:sz w:val="23"/>
+          <w:szCs w:val="23"/>
+        </w:rPr>
+      </w:pPr>
+      <w:r>
+        <w:rPr>
+          <w:rFonts w:ascii="Arial" w:hAnsi="Arial" w:cs="Arial"/>
+          <w:sz w:val="23"/>
+          <w:szCs w:val="23"/>
+          <w:rtl/>
+        </w:rPr>
+        <w:t>המערכת שומרת את ההערה בבסיס הנתונים כאשר ההערה משויכת לשאלה ולמאגר השאלות הרלוונטי.</w:t>
+      </w:r>
+    </w:p>
+    <w:p>
+      <w:pPr>
+        <w:bidi/>
+        <w:rPr>
+          <w:rFonts w:ascii="Arial" w:hAnsi="Arial" w:cs="Arial"/>
+          <w:sz w:val="23"/>
+          <w:szCs w:val="23"/>
+        </w:rPr>
+      </w:pPr>
+    </w:p>
+    <w:p>
+      <w:pPr>
+        <w:pStyle w:val="ListParagraph"/>
+        <w:numPr>
+          <w:ilvl w:val="0"/>
+          <w:numId w:val="2"/>
+        </w:numPr>
+        <w:bidi/>
+        <w:rPr>
+          <w:rFonts w:ascii="Arial" w:hAnsi="Arial" w:cs="Arial"/>
+          <w:sz w:val="23"/>
+          <w:szCs w:val="23"/>
+          <w:u w:val="single"/>
+          <w:rtl/>
+        </w:rPr>
+      </w:pPr>
+      <w:r>
+        <w:rPr>
+          <w:rFonts w:ascii="Arial" w:hAnsi="Arial" w:cs="Arial"/>
+          <w:sz w:val="23"/>
+          <w:szCs w:val="23"/>
+          <w:u w:val="single"/>
+          <w:rtl/>
+        </w:rPr>
+        <w:t>שם:</w:t>
+      </w:r>
+      <w:r>
+        <w:rPr>
+          <w:rFonts w:ascii="Arial" w:hAnsi="Arial" w:cs="Arial"/>
+          <w:sz w:val="23"/>
+          <w:szCs w:val="23"/>
+          <w:rtl/>
+        </w:rPr>
+        <w:t xml:space="preserve"> מחיקת שאלה</w:t>
+      </w:r>
+      <w:r>
+        <w:rPr>
+          <w:rFonts w:ascii="Arial" w:hAnsi="Arial" w:cs="Arial"/>
+          <w:sz w:val="23"/>
+          <w:szCs w:val="23"/>
+          <w:u w:val="single"/>
           <w:rtl/>
         </w:rPr>
         <w:br/>
-      </w:r>
-      <w:r>
-        <w:rPr>
-          <w:rFonts w:hint="cs"/>
-          <w:rtl/>
-        </w:rPr>
-        <w:t xml:space="preserve">הסיבה שבחרנו לא לממש את </w:t>
-      </w:r>
-      <w:r>
-        <w:rPr>
-          <w:b/>
-          <w:bCs/>
-        </w:rPr>
-        <w:t>Observer</w:t>
-      </w:r>
-      <w:r>
-        <w:t xml:space="preserve"> Design Pattern</w:t>
-      </w:r>
-      <w:r>
-        <w:rPr>
-          <w:rFonts w:hint="cs"/>
-          <w:rtl/>
-        </w:rPr>
-        <w:t xml:space="preserve"> היא מהסיבה שמימוש </w:t>
-      </w:r>
-      <w:r>
-        <w:t>Observer</w:t>
-      </w:r>
-      <w:r>
-        <w:rPr>
-          <w:rFonts w:hint="cs"/>
-          <w:rtl/>
-        </w:rPr>
-        <w:t xml:space="preserve"> בארכיטקטורת </w:t>
-      </w:r>
-      <w:r>
-        <w:rPr>
-          <w:rFonts w:hint="cs"/>
-        </w:rPr>
-        <w:t>MVC</w:t>
-      </w:r>
-      <w:r>
-        <w:rPr>
-          <w:rFonts w:hint="cs"/>
-          <w:rtl/>
-        </w:rPr>
-        <w:t xml:space="preserve"> פירושו </w:t>
-      </w:r>
-      <w:r>
-        <w:t xml:space="preserve">Data Binding </w:t>
-      </w:r>
-      <w:r>
-        <w:rPr>
-          <w:rFonts w:hint="cs"/>
-          <w:rtl/>
-        </w:rPr>
-        <w:t xml:space="preserve"> ישירות מה</w:t>
-      </w:r>
-      <w:r>
-        <w:t>Model</w:t>
-      </w:r>
-      <w:r>
-        <w:rPr>
-          <w:rFonts w:hint="cs"/>
-          <w:rtl/>
-        </w:rPr>
-        <w:t xml:space="preserve"> ל</w:t>
-      </w:r>
-      <w:r>
-        <w:t>View</w:t>
-      </w:r>
-      <w:r>
-        <w:rPr>
-          <w:rFonts w:hint="cs"/>
-          <w:rtl/>
-        </w:rPr>
-        <w:t>, למעשה, לדלג על ה</w:t>
-      </w:r>
-      <w:r>
-        <w:t>Controller</w:t>
-      </w:r>
-      <w:r>
-        <w:rPr>
-          <w:rFonts w:hint="cs"/>
-          <w:rtl/>
-        </w:rPr>
-        <w:t xml:space="preserve"> במידע החוזר מה</w:t>
-      </w:r>
-      <w:r>
-        <w:t>Charger</w:t>
-      </w:r>
-      <w:r>
-        <w:rPr>
-          <w:rFonts w:hint="cs"/>
-          <w:rtl/>
-        </w:rPr>
-        <w:t xml:space="preserve"> המתאים.</w:t>
-      </w:r>
-      <w:r>
-        <w:rPr>
+        <w:t xml:space="preserve">משתתפים: </w:t>
+      </w:r>
+      <w:r>
+        <w:rPr>
+          <w:rFonts w:ascii="Arial" w:hAnsi="Arial" w:cs="Arial"/>
+          <w:sz w:val="23"/>
+          <w:szCs w:val="23"/>
+          <w:rtl/>
+        </w:rPr>
+        <w:t>מרצה אחראי, מאגר שאלות.</w:t>
+      </w:r>
+      <w:r>
+        <w:rPr>
+          <w:rFonts w:ascii="Arial" w:hAnsi="Arial" w:cs="Arial"/>
+          <w:sz w:val="23"/>
+          <w:szCs w:val="23"/>
+        </w:rPr>
+        <w:tab/>
+      </w:r>
+      <w:r>
+        <w:rPr>
+          <w:rFonts w:ascii="Arial" w:hAnsi="Arial" w:cs="Arial"/>
+          <w:sz w:val="23"/>
+          <w:szCs w:val="23"/>
+          <w:u w:val="single"/>
           <w:rtl/>
         </w:rPr>
         <w:br/>
-      </w:r>
-      <w:r>
-        <w:rPr>
-          <w:rFonts w:hint="cs"/>
-          <w:rtl/>
-        </w:rPr>
-        <w:t>בעבודתנו, ה</w:t>
-      </w:r>
-      <w:r>
-        <w:rPr>
-          <w:rFonts w:hint="cs"/>
-        </w:rPr>
-        <w:t>C</w:t>
-      </w:r>
-      <w:r>
-        <w:t>ontroller</w:t>
-      </w:r>
-      <w:r>
-        <w:rPr>
-          <w:rFonts w:hint="cs"/>
-          <w:rtl/>
-        </w:rPr>
-        <w:t xml:space="preserve"> משמש תפקיד עיקרי במערכת, הוא המשלב בין ה</w:t>
-      </w:r>
-      <w:r>
-        <w:t>View</w:t>
-      </w:r>
-      <w:r>
-        <w:rPr>
-          <w:rFonts w:hint="cs"/>
-          <w:rtl/>
-        </w:rPr>
-        <w:t xml:space="preserve"> ל</w:t>
-      </w:r>
-      <w:r>
-        <w:t>Model</w:t>
-      </w:r>
-      <w:r>
-        <w:rPr>
-          <w:rFonts w:hint="cs"/>
-          <w:rtl/>
-        </w:rPr>
-        <w:t xml:space="preserve">. </w:t>
-      </w:r>
-      <w:r>
-        <w:rPr>
+        <w:t>תנאי קדם</w:t>
+      </w:r>
+      <w:r>
+        <w:rPr>
+          <w:rFonts w:ascii="Arial" w:hAnsi="Arial" w:cs="Arial"/>
+          <w:sz w:val="23"/>
+          <w:szCs w:val="23"/>
+          <w:rtl/>
+        </w:rPr>
+        <w:t>: קיים מאגר שאלות לא ריק.</w:t>
+      </w:r>
+      <w:r>
+        <w:rPr>
+          <w:rFonts w:ascii="Arial" w:hAnsi="Arial" w:cs="Arial"/>
+          <w:sz w:val="23"/>
+          <w:szCs w:val="23"/>
+        </w:rPr>
+        <w:tab/>
+      </w:r>
+      <w:r>
+        <w:rPr>
+          <w:rFonts w:ascii="Arial" w:hAnsi="Arial" w:cs="Arial"/>
+          <w:sz w:val="23"/>
+          <w:szCs w:val="23"/>
           <w:rtl/>
         </w:rPr>
         <w:br/>
       </w:r>
       <w:r>
         <w:rPr>
-          <w:rFonts w:hint="cs"/>
-          <w:rtl/>
-        </w:rPr>
-        <w:t>לכן, לא נרצה לדלג עליו ב</w:t>
-      </w:r>
-      <w:r>
-        <w:t>Data Binding</w:t>
-      </w:r>
-      <w:r>
-        <w:rPr>
-          <w:rFonts w:hint="cs"/>
-          <w:rtl/>
-        </w:rPr>
-        <w:t xml:space="preserve"> מה</w:t>
-      </w:r>
-      <w:r>
-        <w:rPr>
-          <w:rFonts w:hint="cs"/>
-        </w:rPr>
-        <w:t>M</w:t>
-      </w:r>
-      <w:r>
-        <w:t>odel</w:t>
-      </w:r>
-      <w:r>
-        <w:rPr>
-          <w:rFonts w:hint="cs"/>
-          <w:rtl/>
-        </w:rPr>
-        <w:t xml:space="preserve"> ל</w:t>
-      </w:r>
-      <w:r>
-        <w:t>View</w:t>
-      </w:r>
-      <w:r>
-        <w:rPr>
-          <w:rFonts w:hint="cs"/>
-          <w:rtl/>
-        </w:rPr>
-        <w:t>.</w:t>
-      </w:r>
-      <w:r>
-        <w:rPr>
+          <w:rFonts w:ascii="Arial" w:hAnsi="Arial" w:cs="Arial"/>
+          <w:sz w:val="23"/>
+          <w:szCs w:val="23"/>
+          <w:u w:val="single"/>
+          <w:rtl/>
+        </w:rPr>
+        <w:t xml:space="preserve">תנאי סיום: </w:t>
+      </w:r>
+      <w:r>
+        <w:rPr>
+          <w:rFonts w:ascii="Arial" w:hAnsi="Arial" w:cs="Arial"/>
+          <w:sz w:val="23"/>
+          <w:szCs w:val="23"/>
+          <w:rtl/>
+        </w:rPr>
+        <w:t>נמחקת רשומה במאגר השאלות.</w:t>
+      </w:r>
+      <w:r>
+        <w:rPr>
+          <w:rFonts w:ascii="Arial" w:hAnsi="Arial" w:cs="Arial"/>
+          <w:sz w:val="23"/>
+          <w:szCs w:val="23"/>
+          <w:u w:val="single"/>
           <w:rtl/>
         </w:rPr>
         <w:br/>
-      </w:r>
-      <w:r>
-        <w:rPr>
-          <w:rFonts w:hint="cs"/>
-          <w:rtl/>
-        </w:rPr>
-        <w:t xml:space="preserve">מהסיבה הזאת החלטנו לא לממש את </w:t>
-      </w:r>
-      <w:r>
-        <w:t>Observer Design Pattern</w:t>
-      </w:r>
-      <w:r>
-        <w:rPr>
-          <w:rFonts w:hint="cs"/>
-          <w:rtl/>
-        </w:rPr>
-        <w:t>.</w:t>
-      </w:r>
-      <w:r>
-        <w:rPr>
-          <w:rtl/>
-        </w:rPr>
-        <w:br/>
+        <w:t>תרשים זרימה:</w:t>
+      </w:r>
+    </w:p>
+    <w:p>
+      <w:pPr>
+        <w:pStyle w:val="NoSpacing"/>
+        <w:numPr>
+          <w:ilvl w:val="0"/>
+          <w:numId w:val="6"/>
+        </w:numPr>
+        <w:bidi/>
+        <w:rPr>
+          <w:rFonts w:ascii="Arial" w:hAnsi="Arial" w:cs="Arial"/>
+          <w:sz w:val="23"/>
+          <w:szCs w:val="23"/>
+          <w:rtl/>
+        </w:rPr>
+      </w:pPr>
+      <w:r>
+        <w:rPr>
+          <w:rFonts w:ascii="Arial" w:hAnsi="Arial" w:cs="Arial"/>
+          <w:sz w:val="23"/>
+          <w:szCs w:val="23"/>
+          <w:rtl/>
+        </w:rPr>
+        <w:t>המרצה האחראי מתחבר למערכת.</w:t>
+      </w:r>
+    </w:p>
+    <w:p>
+      <w:pPr>
+        <w:pStyle w:val="NoSpacing"/>
+        <w:numPr>
+          <w:ilvl w:val="0"/>
+          <w:numId w:val="6"/>
+        </w:numPr>
+        <w:bidi/>
+        <w:rPr>
+          <w:rFonts w:ascii="Arial" w:hAnsi="Arial" w:cs="Arial"/>
+          <w:sz w:val="23"/>
+          <w:szCs w:val="23"/>
+        </w:rPr>
+      </w:pPr>
+      <w:r>
+        <w:rPr>
+          <w:rFonts w:ascii="Arial" w:hAnsi="Arial" w:cs="Arial"/>
+          <w:sz w:val="23"/>
+          <w:szCs w:val="23"/>
+          <w:rtl/>
+        </w:rPr>
+        <w:t>המרצה האחראי בוחר שאלה למחיקה.</w:t>
+      </w:r>
+    </w:p>
+    <w:p>
+      <w:pPr>
+        <w:pStyle w:val="NoSpacing"/>
+        <w:numPr>
+          <w:ilvl w:val="0"/>
+          <w:numId w:val="6"/>
+        </w:numPr>
+        <w:bidi/>
+        <w:rPr>
+          <w:rFonts w:ascii="Arial" w:hAnsi="Arial" w:cs="Arial"/>
+          <w:sz w:val="23"/>
+          <w:szCs w:val="23"/>
+        </w:rPr>
+      </w:pPr>
+      <w:r>
+        <w:rPr>
+          <w:rFonts w:ascii="Arial" w:hAnsi="Arial" w:cs="Arial"/>
+          <w:sz w:val="23"/>
+          <w:szCs w:val="23"/>
+          <w:rtl/>
+        </w:rPr>
+        <w:t>המרצה האחראי מוחק את הרשומה ממאגר השאלות.</w:t>
+      </w:r>
+    </w:p>
+    <w:p>
+      <w:pPr>
+        <w:pStyle w:val="NoSpacing"/>
+        <w:numPr>
+          <w:ilvl w:val="0"/>
+          <w:numId w:val="6"/>
+        </w:numPr>
+        <w:bidi/>
+        <w:rPr>
+          <w:rFonts w:ascii="Arial" w:hAnsi="Arial" w:cs="Arial"/>
+          <w:sz w:val="23"/>
+          <w:szCs w:val="23"/>
+          <w:rtl/>
+        </w:rPr>
+      </w:pPr>
+      <w:r>
+        <w:rPr>
+          <w:rFonts w:ascii="Arial" w:hAnsi="Arial" w:cs="Arial"/>
+          <w:sz w:val="23"/>
+          <w:szCs w:val="23"/>
+          <w:rtl/>
+        </w:rPr>
+        <w:t>המרצה האחראי שומר את המאגר החדש.</w:t>
       </w:r>
     </w:p>
     <w:sectPr>
@@ -1127,6 +2213,362 @@
 <file path=word/numbering.xml><?xml version="1.0" encoding="utf-8"?>
 <w:numbering xmlns:wpc="http://schemas.microsoft.com/office/word/2010/wordprocessingCanvas" xmlns:mc="http://schemas.openxmlformats.org/markup-compatibility/2006" xmlns:o="urn:schemas-microsoft-com:office:office" xmlns:r="http://schemas.openxmlformats.org/officeDocument/2006/relationships" xmlns:m="http://schemas.openxmlformats.org/officeDocument/2006/math" xmlns:v="urn:schemas-microsoft-com:vml" xmlns:wp14="http://schemas.microsoft.com/office/word/2010/wordprocessingDrawing" xmlns:wp="http://schemas.openxmlformats.org/drawingml/2006/wordprocessingDrawing" xmlns:w10="urn:schemas-microsoft-com:office:word" xmlns:w="http://schemas.openxmlformats.org/wordprocessingml/2006/main" xmlns:w14="http://schemas.microsoft.com/office/word/2010/wordml" xmlns:w15="http://schemas.microsoft.com/office/word/2012/wordml" xmlns:wpg="http://schemas.microsoft.com/office/word/2010/wordprocessingGroup" xmlns:wpi="http://schemas.microsoft.com/office/word/2010/wordprocessingInk" xmlns:wne="http://schemas.microsoft.com/office/word/2006/wordml" xmlns:wps="http://schemas.microsoft.com/office/word/2010/wordprocessingShape" mc:Ignorable="w14 w15 wp14">
   <w:abstractNum w:abstractNumId="0" w15:restartNumberingAfterBreak="0">
+    <w:nsid w:val="14664B04"/>
+    <w:multiLevelType w:val="hybridMultilevel"/>
+    <w:tmpl w:val="540CA7B0"/>
+    <w:lvl w:ilvl="0" w:tplc="F46C7D60">
+      <w:start w:val="1"/>
+      <w:numFmt w:val="hebrew1"/>
+      <w:lvlText w:val="%1."/>
+      <w:lvlJc w:val="left"/>
+      <w:pPr>
+        <w:ind w:left="720" w:hanging="360"/>
+      </w:pPr>
+      <w:rPr>
+        <w:rFonts w:hint="default"/>
+      </w:rPr>
+    </w:lvl>
+    <w:lvl w:ilvl="1" w:tplc="04090019" w:tentative="1">
+      <w:start w:val="1"/>
+      <w:numFmt w:val="lowerLetter"/>
+      <w:lvlText w:val="%2."/>
+      <w:lvlJc w:val="left"/>
+      <w:pPr>
+        <w:ind w:left="1440" w:hanging="360"/>
+      </w:pPr>
+    </w:lvl>
+    <w:lvl w:ilvl="2" w:tplc="0409001B" w:tentative="1">
+      <w:start w:val="1"/>
+      <w:numFmt w:val="lowerRoman"/>
+      <w:lvlText w:val="%3."/>
+      <w:lvlJc w:val="right"/>
+      <w:pPr>
+        <w:ind w:left="2160" w:hanging="180"/>
+      </w:pPr>
+    </w:lvl>
+    <w:lvl w:ilvl="3" w:tplc="0409000F" w:tentative="1">
+      <w:start w:val="1"/>
+      <w:numFmt w:val="decimal"/>
+      <w:lvlText w:val="%4."/>
+      <w:lvlJc w:val="left"/>
+      <w:pPr>
+        <w:ind w:left="2880" w:hanging="360"/>
+      </w:pPr>
+    </w:lvl>
+    <w:lvl w:ilvl="4" w:tplc="04090019" w:tentative="1">
+      <w:start w:val="1"/>
+      <w:numFmt w:val="lowerLetter"/>
+      <w:lvlText w:val="%5."/>
+      <w:lvlJc w:val="left"/>
+      <w:pPr>
+        <w:ind w:left="3600" w:hanging="360"/>
+      </w:pPr>
+    </w:lvl>
+    <w:lvl w:ilvl="5" w:tplc="0409001B" w:tentative="1">
+      <w:start w:val="1"/>
+      <w:numFmt w:val="lowerRoman"/>
+      <w:lvlText w:val="%6."/>
+      <w:lvlJc w:val="right"/>
+      <w:pPr>
+        <w:ind w:left="4320" w:hanging="180"/>
+      </w:pPr>
+    </w:lvl>
+    <w:lvl w:ilvl="6" w:tplc="0409000F" w:tentative="1">
+      <w:start w:val="1"/>
+      <w:numFmt w:val="decimal"/>
+      <w:lvlText w:val="%7."/>
+      <w:lvlJc w:val="left"/>
+      <w:pPr>
+        <w:ind w:left="5040" w:hanging="360"/>
+      </w:pPr>
+    </w:lvl>
+    <w:lvl w:ilvl="7" w:tplc="04090019" w:tentative="1">
+      <w:start w:val="1"/>
+      <w:numFmt w:val="lowerLetter"/>
+      <w:lvlText w:val="%8."/>
+      <w:lvlJc w:val="left"/>
+      <w:pPr>
+        <w:ind w:left="5760" w:hanging="360"/>
+      </w:pPr>
+    </w:lvl>
+    <w:lvl w:ilvl="8" w:tplc="0409001B" w:tentative="1">
+      <w:start w:val="1"/>
+      <w:numFmt w:val="lowerRoman"/>
+      <w:lvlText w:val="%9."/>
+      <w:lvlJc w:val="right"/>
+      <w:pPr>
+        <w:ind w:left="6480" w:hanging="180"/>
+      </w:pPr>
+    </w:lvl>
+  </w:abstractNum>
+  <w:abstractNum w:abstractNumId="1" w15:restartNumberingAfterBreak="0">
+    <w:nsid w:val="2416245C"/>
+    <w:multiLevelType w:val="hybridMultilevel"/>
+    <w:tmpl w:val="7612FA90"/>
+    <w:lvl w:ilvl="0" w:tplc="EB408AEA">
+      <w:start w:val="1"/>
+      <w:numFmt w:val="hebrew1"/>
+      <w:lvlText w:val="%1."/>
+      <w:lvlJc w:val="left"/>
+      <w:pPr>
+        <w:ind w:left="785" w:hanging="360"/>
+      </w:pPr>
+      <w:rPr>
+        <w:rFonts w:hint="default"/>
+      </w:rPr>
+    </w:lvl>
+    <w:lvl w:ilvl="1" w:tplc="04090019" w:tentative="1">
+      <w:start w:val="1"/>
+      <w:numFmt w:val="lowerLetter"/>
+      <w:lvlText w:val="%2."/>
+      <w:lvlJc w:val="left"/>
+      <w:pPr>
+        <w:ind w:left="1505" w:hanging="360"/>
+      </w:pPr>
+    </w:lvl>
+    <w:lvl w:ilvl="2" w:tplc="0409001B" w:tentative="1">
+      <w:start w:val="1"/>
+      <w:numFmt w:val="lowerRoman"/>
+      <w:lvlText w:val="%3."/>
+      <w:lvlJc w:val="right"/>
+      <w:pPr>
+        <w:ind w:left="2225" w:hanging="180"/>
+      </w:pPr>
+    </w:lvl>
+    <w:lvl w:ilvl="3" w:tplc="0409000F" w:tentative="1">
+      <w:start w:val="1"/>
+      <w:numFmt w:val="decimal"/>
+      <w:lvlText w:val="%4."/>
+      <w:lvlJc w:val="left"/>
+      <w:pPr>
+        <w:ind w:left="2945" w:hanging="360"/>
+      </w:pPr>
+    </w:lvl>
+    <w:lvl w:ilvl="4" w:tplc="04090019" w:tentative="1">
+      <w:start w:val="1"/>
+      <w:numFmt w:val="lowerLetter"/>
+      <w:lvlText w:val="%5."/>
+      <w:lvlJc w:val="left"/>
+      <w:pPr>
+        <w:ind w:left="3665" w:hanging="360"/>
+      </w:pPr>
+    </w:lvl>
+    <w:lvl w:ilvl="5" w:tplc="0409001B" w:tentative="1">
+      <w:start w:val="1"/>
+      <w:numFmt w:val="lowerRoman"/>
+      <w:lvlText w:val="%6."/>
+      <w:lvlJc w:val="right"/>
+      <w:pPr>
+        <w:ind w:left="4385" w:hanging="180"/>
+      </w:pPr>
+    </w:lvl>
+    <w:lvl w:ilvl="6" w:tplc="0409000F" w:tentative="1">
+      <w:start w:val="1"/>
+      <w:numFmt w:val="decimal"/>
+      <w:lvlText w:val="%7."/>
+      <w:lvlJc w:val="left"/>
+      <w:pPr>
+        <w:ind w:left="5105" w:hanging="360"/>
+      </w:pPr>
+    </w:lvl>
+    <w:lvl w:ilvl="7" w:tplc="04090019" w:tentative="1">
+      <w:start w:val="1"/>
+      <w:numFmt w:val="lowerLetter"/>
+      <w:lvlText w:val="%8."/>
+      <w:lvlJc w:val="left"/>
+      <w:pPr>
+        <w:ind w:left="5825" w:hanging="360"/>
+      </w:pPr>
+    </w:lvl>
+    <w:lvl w:ilvl="8" w:tplc="0409001B" w:tentative="1">
+      <w:start w:val="1"/>
+      <w:numFmt w:val="lowerRoman"/>
+      <w:lvlText w:val="%9."/>
+      <w:lvlJc w:val="right"/>
+      <w:pPr>
+        <w:ind w:left="6545" w:hanging="180"/>
+      </w:pPr>
+    </w:lvl>
+  </w:abstractNum>
+  <w:abstractNum w:abstractNumId="2" w15:restartNumberingAfterBreak="0">
+    <w:nsid w:val="2E4D01AA"/>
+    <w:multiLevelType w:val="hybridMultilevel"/>
+    <w:tmpl w:val="540CA7B0"/>
+    <w:lvl w:ilvl="0" w:tplc="F46C7D60">
+      <w:start w:val="1"/>
+      <w:numFmt w:val="hebrew1"/>
+      <w:lvlText w:val="%1."/>
+      <w:lvlJc w:val="left"/>
+      <w:pPr>
+        <w:ind w:left="720" w:hanging="360"/>
+      </w:pPr>
+      <w:rPr>
+        <w:rFonts w:hint="default"/>
+      </w:rPr>
+    </w:lvl>
+    <w:lvl w:ilvl="1" w:tplc="04090019" w:tentative="1">
+      <w:start w:val="1"/>
+      <w:numFmt w:val="lowerLetter"/>
+      <w:lvlText w:val="%2."/>
+      <w:lvlJc w:val="left"/>
+      <w:pPr>
+        <w:ind w:left="1440" w:hanging="360"/>
+      </w:pPr>
+    </w:lvl>
+    <w:lvl w:ilvl="2" w:tplc="0409001B" w:tentative="1">
+      <w:start w:val="1"/>
+      <w:numFmt w:val="lowerRoman"/>
+      <w:lvlText w:val="%3."/>
+      <w:lvlJc w:val="right"/>
+      <w:pPr>
+        <w:ind w:left="2160" w:hanging="180"/>
+      </w:pPr>
+    </w:lvl>
+    <w:lvl w:ilvl="3" w:tplc="0409000F" w:tentative="1">
+      <w:start w:val="1"/>
+      <w:numFmt w:val="decimal"/>
+      <w:lvlText w:val="%4."/>
+      <w:lvlJc w:val="left"/>
+      <w:pPr>
+        <w:ind w:left="2880" w:hanging="360"/>
+      </w:pPr>
+    </w:lvl>
+    <w:lvl w:ilvl="4" w:tplc="04090019" w:tentative="1">
+      <w:start w:val="1"/>
+      <w:numFmt w:val="lowerLetter"/>
+      <w:lvlText w:val="%5."/>
+      <w:lvlJc w:val="left"/>
+      <w:pPr>
+        <w:ind w:left="3600" w:hanging="360"/>
+      </w:pPr>
+    </w:lvl>
+    <w:lvl w:ilvl="5" w:tplc="0409001B" w:tentative="1">
+      <w:start w:val="1"/>
+      <w:numFmt w:val="lowerRoman"/>
+      <w:lvlText w:val="%6."/>
+      <w:lvlJc w:val="right"/>
+      <w:pPr>
+        <w:ind w:left="4320" w:hanging="180"/>
+      </w:pPr>
+    </w:lvl>
+    <w:lvl w:ilvl="6" w:tplc="0409000F" w:tentative="1">
+      <w:start w:val="1"/>
+      <w:numFmt w:val="decimal"/>
+      <w:lvlText w:val="%7."/>
+      <w:lvlJc w:val="left"/>
+      <w:pPr>
+        <w:ind w:left="5040" w:hanging="360"/>
+      </w:pPr>
+    </w:lvl>
+    <w:lvl w:ilvl="7" w:tplc="04090019" w:tentative="1">
+      <w:start w:val="1"/>
+      <w:numFmt w:val="lowerLetter"/>
+      <w:lvlText w:val="%8."/>
+      <w:lvlJc w:val="left"/>
+      <w:pPr>
+        <w:ind w:left="5760" w:hanging="360"/>
+      </w:pPr>
+    </w:lvl>
+    <w:lvl w:ilvl="8" w:tplc="0409001B" w:tentative="1">
+      <w:start w:val="1"/>
+      <w:numFmt w:val="lowerRoman"/>
+      <w:lvlText w:val="%9."/>
+      <w:lvlJc w:val="right"/>
+      <w:pPr>
+        <w:ind w:left="6480" w:hanging="180"/>
+      </w:pPr>
+    </w:lvl>
+  </w:abstractNum>
+  <w:abstractNum w:abstractNumId="3" w15:restartNumberingAfterBreak="0">
+    <w:nsid w:val="3B5D0E4D"/>
+    <w:multiLevelType w:val="hybridMultilevel"/>
+    <w:tmpl w:val="DEA4FD0C"/>
+    <w:lvl w:ilvl="0" w:tplc="0409000F">
+      <w:start w:val="1"/>
+      <w:numFmt w:val="decimal"/>
+      <w:lvlText w:val="%1."/>
+      <w:lvlJc w:val="left"/>
+      <w:pPr>
+        <w:ind w:left="360" w:hanging="360"/>
+      </w:pPr>
+      <w:rPr>
+        <w:rFonts w:hint="default"/>
+      </w:rPr>
+    </w:lvl>
+    <w:lvl w:ilvl="1" w:tplc="04090019" w:tentative="1">
+      <w:start w:val="1"/>
+      <w:numFmt w:val="lowerLetter"/>
+      <w:lvlText w:val="%2."/>
+      <w:lvlJc w:val="left"/>
+      <w:pPr>
+        <w:ind w:left="1080" w:hanging="360"/>
+      </w:pPr>
+    </w:lvl>
+    <w:lvl w:ilvl="2" w:tplc="0409001B" w:tentative="1">
+      <w:start w:val="1"/>
+      <w:numFmt w:val="lowerRoman"/>
+      <w:lvlText w:val="%3."/>
+      <w:lvlJc w:val="right"/>
+      <w:pPr>
+        <w:ind w:left="1800" w:hanging="180"/>
+      </w:pPr>
+    </w:lvl>
+    <w:lvl w:ilvl="3" w:tplc="0409000F" w:tentative="1">
+      <w:start w:val="1"/>
+      <w:numFmt w:val="decimal"/>
+      <w:lvlText w:val="%4."/>
+      <w:lvlJc w:val="left"/>
+      <w:pPr>
+        <w:ind w:left="2520" w:hanging="360"/>
+      </w:pPr>
+    </w:lvl>
+    <w:lvl w:ilvl="4" w:tplc="04090019" w:tentative="1">
+      <w:start w:val="1"/>
+      <w:numFmt w:val="lowerLetter"/>
+      <w:lvlText w:val="%5."/>
+      <w:lvlJc w:val="left"/>
+      <w:pPr>
+        <w:ind w:left="3240" w:hanging="360"/>
+      </w:pPr>
+    </w:lvl>
+    <w:lvl w:ilvl="5" w:tplc="0409001B" w:tentative="1">
+      <w:start w:val="1"/>
+      <w:numFmt w:val="lowerRoman"/>
+      <w:lvlText w:val="%6."/>
+      <w:lvlJc w:val="right"/>
+      <w:pPr>
+        <w:ind w:left="3960" w:hanging="180"/>
+      </w:pPr>
+    </w:lvl>
+    <w:lvl w:ilvl="6" w:tplc="0409000F" w:tentative="1">
+      <w:start w:val="1"/>
+      <w:numFmt w:val="decimal"/>
+      <w:lvlText w:val="%7."/>
+      <w:lvlJc w:val="left"/>
+      <w:pPr>
+        <w:ind w:left="4680" w:hanging="360"/>
+      </w:pPr>
+    </w:lvl>
+    <w:lvl w:ilvl="7" w:tplc="04090019" w:tentative="1">
+      <w:start w:val="1"/>
+      <w:numFmt w:val="lowerLetter"/>
+      <w:lvlText w:val="%8."/>
+      <w:lvlJc w:val="left"/>
+      <w:pPr>
+        <w:ind w:left="5400" w:hanging="360"/>
+      </w:pPr>
+    </w:lvl>
+    <w:lvl w:ilvl="8" w:tplc="0409001B" w:tentative="1">
+      <w:start w:val="1"/>
+      <w:numFmt w:val="lowerRoman"/>
+      <w:lvlText w:val="%9."/>
+      <w:lvlJc w:val="right"/>
+      <w:pPr>
+        <w:ind w:left="6120" w:hanging="180"/>
+      </w:pPr>
+    </w:lvl>
+  </w:abstractNum>
+  <w:abstractNum w:abstractNumId="4" w15:restartNumberingAfterBreak="0">
     <w:nsid w:val="5F254DFD"/>
     <w:multiLevelType w:val="hybridMultilevel"/>
     <w:tmpl w:val="32983D16"/>
@@ -1212,8 +2654,112 @@
       </w:pPr>
     </w:lvl>
   </w:abstractNum>
+  <w:abstractNum w:abstractNumId="5" w15:restartNumberingAfterBreak="0">
+    <w:nsid w:val="7D8955ED"/>
+    <w:multiLevelType w:val="hybridMultilevel"/>
+    <w:tmpl w:val="DAB04A66"/>
+    <w:lvl w:ilvl="0" w:tplc="E01043A0">
+      <w:start w:val="1"/>
+      <w:numFmt w:val="hebrew1"/>
+      <w:lvlText w:val="%1."/>
+      <w:lvlJc w:val="left"/>
+      <w:pPr>
+        <w:ind w:left="720" w:hanging="360"/>
+      </w:pPr>
+      <w:rPr>
+        <w:rFonts w:hint="default"/>
+      </w:rPr>
+    </w:lvl>
+    <w:lvl w:ilvl="1" w:tplc="04090019" w:tentative="1">
+      <w:start w:val="1"/>
+      <w:numFmt w:val="lowerLetter"/>
+      <w:lvlText w:val="%2."/>
+      <w:lvlJc w:val="left"/>
+      <w:pPr>
+        <w:ind w:left="1440" w:hanging="360"/>
+      </w:pPr>
+    </w:lvl>
+    <w:lvl w:ilvl="2" w:tplc="0409001B" w:tentative="1">
+      <w:start w:val="1"/>
+      <w:numFmt w:val="lowerRoman"/>
+      <w:lvlText w:val="%3."/>
+      <w:lvlJc w:val="right"/>
+      <w:pPr>
+        <w:ind w:left="2160" w:hanging="180"/>
+      </w:pPr>
+    </w:lvl>
+    <w:lvl w:ilvl="3" w:tplc="0409000F" w:tentative="1">
+      <w:start w:val="1"/>
+      <w:numFmt w:val="decimal"/>
+      <w:lvlText w:val="%4."/>
+      <w:lvlJc w:val="left"/>
+      <w:pPr>
+        <w:ind w:left="2880" w:hanging="360"/>
+      </w:pPr>
+    </w:lvl>
+    <w:lvl w:ilvl="4" w:tplc="04090019" w:tentative="1">
+      <w:start w:val="1"/>
+      <w:numFmt w:val="lowerLetter"/>
+      <w:lvlText w:val="%5."/>
+      <w:lvlJc w:val="left"/>
+      <w:pPr>
+        <w:ind w:left="3600" w:hanging="360"/>
+      </w:pPr>
+    </w:lvl>
+    <w:lvl w:ilvl="5" w:tplc="0409001B" w:tentative="1">
+      <w:start w:val="1"/>
+      <w:numFmt w:val="lowerRoman"/>
+      <w:lvlText w:val="%6."/>
+      <w:lvlJc w:val="right"/>
+      <w:pPr>
+        <w:ind w:left="4320" w:hanging="180"/>
+      </w:pPr>
+    </w:lvl>
+    <w:lvl w:ilvl="6" w:tplc="0409000F" w:tentative="1">
+      <w:start w:val="1"/>
+      <w:numFmt w:val="decimal"/>
+      <w:lvlText w:val="%7."/>
+      <w:lvlJc w:val="left"/>
+      <w:pPr>
+        <w:ind w:left="5040" w:hanging="360"/>
+      </w:pPr>
+    </w:lvl>
+    <w:lvl w:ilvl="7" w:tplc="04090019" w:tentative="1">
+      <w:start w:val="1"/>
+      <w:numFmt w:val="lowerLetter"/>
+      <w:lvlText w:val="%8."/>
+      <w:lvlJc w:val="left"/>
+      <w:pPr>
+        <w:ind w:left="5760" w:hanging="360"/>
+      </w:pPr>
+    </w:lvl>
+    <w:lvl w:ilvl="8" w:tplc="0409001B" w:tentative="1">
+      <w:start w:val="1"/>
+      <w:numFmt w:val="lowerRoman"/>
+      <w:lvlText w:val="%9."/>
+      <w:lvlJc w:val="right"/>
+      <w:pPr>
+        <w:ind w:left="6480" w:hanging="180"/>
+      </w:pPr>
+    </w:lvl>
+  </w:abstractNum>
   <w:num w:numId="1">
+    <w:abstractNumId w:val="4"/>
+  </w:num>
+  <w:num w:numId="2">
+    <w:abstractNumId w:val="3"/>
+  </w:num>
+  <w:num w:numId="3">
+    <w:abstractNumId w:val="5"/>
+  </w:num>
+  <w:num w:numId="4">
+    <w:abstractNumId w:val="2"/>
+  </w:num>
+  <w:num w:numId="5">
     <w:abstractNumId w:val="0"/>
+  </w:num>
+  <w:num w:numId="6">
+    <w:abstractNumId w:val="1"/>
   </w:num>
 </w:numbering>
 </file>
@@ -1650,6 +3196,15 @@
       <w:contextualSpacing/>
     </w:pPr>
   </w:style>
+  <w:style w:type="paragraph" w:styleId="NoSpacing">
+    <w:name w:val="No Spacing"/>
+    <w:uiPriority w:val="1"/>
+    <w:qFormat/>
+    <w:rsid w:val="00873106"/>
+    <w:pPr>
+      <w:spacing w:after="0" w:line="240" w:lineRule="auto"/>
+    </w:pPr>
+  </w:style>
 </w:styles>
 </file>
 

</xml_diff>